<commit_message>
Légère modification du point 1.1.2.2
</commit_message>
<xml_diff>
--- a/reports/report 2/plan/plan.docx
+++ b/reports/report 2/plan/plan.docx
@@ -714,6 +714,7 @@
         <w:spacing w:line="276" w:lineRule="auto"/>
         <w:rPr>
           <w:rStyle w:val="Code0"/>
+          <w:color w:val="7030A0"/>
         </w:rPr>
       </w:pPr>
       <w:r>
@@ -768,29 +769,144 @@
           <w:color w:val="BF8F00" w:themeColor="accent4" w:themeShade="BF"/>
         </w:rPr>
       </w:pPr>
+      <w:r>
+        <w:rPr>
+          <w:color w:val="BF8F00" w:themeColor="accent4" w:themeShade="BF"/>
+        </w:rPr>
+        <w:t>K-</w:t>
+      </w:r>
       <w:proofErr w:type="spellStart"/>
       <w:r>
         <w:rPr>
+          <w:color w:val="BF8F00" w:themeColor="accent4" w:themeShade="BF"/>
+        </w:rPr>
+        <w:t>Nearest</w:t>
+      </w:r>
+      <w:proofErr w:type="spellEnd"/>
+      <w:r>
+        <w:rPr>
+          <w:color w:val="BF8F00" w:themeColor="accent4" w:themeShade="BF"/>
+        </w:rPr>
+        <w:t xml:space="preserve"> Neighbors avec Dynamic Time </w:t>
+      </w:r>
+      <w:proofErr w:type="spellStart"/>
+      <w:r>
+        <w:rPr>
+          <w:color w:val="BF8F00" w:themeColor="accent4" w:themeShade="BF"/>
+        </w:rPr>
+        <w:t>Warping</w:t>
+      </w:r>
+      <w:proofErr w:type="spellEnd"/>
+      <w:r>
+        <w:rPr>
+          <w:color w:val="BF8F00" w:themeColor="accent4" w:themeShade="BF"/>
+        </w:rPr>
+        <w:t xml:space="preserve"> (KNN-DTW)</w:t>
+      </w:r>
+    </w:p>
+    <w:p>
+      <w:pPr>
+        <w:pStyle w:val="Paragraphedeliste"/>
+        <w:numPr>
+          <w:ilvl w:val="4"/>
+          <w:numId w:val="1"/>
+        </w:numPr>
+        <w:spacing w:line="276" w:lineRule="auto"/>
+        <w:rPr>
           <w:rStyle w:val="Code0"/>
           <w:color w:val="BF8F00" w:themeColor="accent4" w:themeShade="BF"/>
         </w:rPr>
-        <w:t>KNeighborsTimeSeriesClassifier</w:t>
+      </w:pPr>
+      <w:r>
+        <w:rPr>
+          <w:color w:val="BF8F00" w:themeColor="accent4" w:themeShade="BF"/>
+        </w:rPr>
+        <w:t xml:space="preserve">Time </w:t>
+      </w:r>
+      <w:proofErr w:type="spellStart"/>
+      <w:r>
+        <w:rPr>
+          <w:color w:val="BF8F00" w:themeColor="accent4" w:themeShade="BF"/>
+        </w:rPr>
+        <w:t>Series</w:t>
       </w:r>
       <w:proofErr w:type="spellEnd"/>
       <w:r>
         <w:rPr>
           <w:color w:val="BF8F00" w:themeColor="accent4" w:themeShade="BF"/>
         </w:rPr>
-        <w:t xml:space="preserve"> + Dynamic Time </w:t>
-      </w:r>
+        <w:t xml:space="preserve"> Forest (TSF)</w:t>
+      </w:r>
+    </w:p>
+    <w:p>
+      <w:pPr>
+        <w:pStyle w:val="Paragraphedeliste"/>
+        <w:numPr>
+          <w:ilvl w:val="4"/>
+          <w:numId w:val="1"/>
+        </w:numPr>
+        <w:spacing w:line="276" w:lineRule="auto"/>
+        <w:rPr>
+          <w:rStyle w:val="Code0"/>
+          <w:color w:val="BF8F00" w:themeColor="accent4" w:themeShade="BF"/>
+        </w:rPr>
+      </w:pPr>
       <w:proofErr w:type="spellStart"/>
       <w:r>
         <w:rPr>
           <w:color w:val="BF8F00" w:themeColor="accent4" w:themeShade="BF"/>
         </w:rPr>
-        <w:t>Warping</w:t>
+        <w:t>RandOm</w:t>
       </w:r>
       <w:proofErr w:type="spellEnd"/>
+      <w:r>
+        <w:rPr>
+          <w:color w:val="BF8F00" w:themeColor="accent4" w:themeShade="BF"/>
+        </w:rPr>
+        <w:t xml:space="preserve"> </w:t>
+      </w:r>
+      <w:proofErr w:type="spellStart"/>
+      <w:r>
+        <w:rPr>
+          <w:color w:val="BF8F00" w:themeColor="accent4" w:themeShade="BF"/>
+        </w:rPr>
+        <w:t>Convolutional</w:t>
+      </w:r>
+      <w:proofErr w:type="spellEnd"/>
+      <w:r>
+        <w:rPr>
+          <w:color w:val="BF8F00" w:themeColor="accent4" w:themeShade="BF"/>
+        </w:rPr>
+        <w:t xml:space="preserve"> </w:t>
+      </w:r>
+      <w:proofErr w:type="spellStart"/>
+      <w:r>
+        <w:rPr>
+          <w:color w:val="BF8F00" w:themeColor="accent4" w:themeShade="BF"/>
+        </w:rPr>
+        <w:t>KErnel</w:t>
+      </w:r>
+      <w:proofErr w:type="spellEnd"/>
+      <w:r>
+        <w:rPr>
+          <w:color w:val="BF8F00" w:themeColor="accent4" w:themeShade="BF"/>
+        </w:rPr>
+        <w:t xml:space="preserve"> </w:t>
+      </w:r>
+      <w:proofErr w:type="spellStart"/>
+      <w:r>
+        <w:rPr>
+          <w:color w:val="BF8F00" w:themeColor="accent4" w:themeShade="BF"/>
+        </w:rPr>
+        <w:t>Transform</w:t>
+      </w:r>
+      <w:proofErr w:type="spellEnd"/>
+      <w:r>
+        <w:rPr>
+          <w:color w:val="BF8F00" w:themeColor="accent4" w:themeShade="BF"/>
+        </w:rPr>
+        <w:t xml:space="preserve"> (ROCKET)</w:t>
+      </w:r>
     </w:p>
     <w:p>
       <w:pPr>
@@ -805,35 +921,17 @@
           <w:color w:val="BF8F00" w:themeColor="accent4" w:themeShade="BF"/>
         </w:rPr>
       </w:pPr>
-      <w:proofErr w:type="spellStart"/>
-      <w:r>
-        <w:rPr>
-          <w:rStyle w:val="Code0"/>
-          <w:color w:val="BF8F00" w:themeColor="accent4" w:themeShade="BF"/>
-        </w:rPr>
-        <w:t>TimeSeriesForestClassifier</w:t>
-      </w:r>
-      <w:proofErr w:type="spellEnd"/>
-    </w:p>
-    <w:p>
-      <w:pPr>
-        <w:pStyle w:val="Paragraphedeliste"/>
-        <w:numPr>
-          <w:ilvl w:val="4"/>
-          <w:numId w:val="1"/>
-        </w:numPr>
-        <w:spacing w:line="276" w:lineRule="auto"/>
-        <w:rPr>
-          <w:rStyle w:val="Code0"/>
-          <w:color w:val="BF8F00" w:themeColor="accent4" w:themeShade="BF"/>
-        </w:rPr>
-      </w:pPr>
-      <w:r>
-        <w:rPr>
-          <w:rStyle w:val="Code0"/>
-          <w:color w:val="BF8F00" w:themeColor="accent4" w:themeShade="BF"/>
-        </w:rPr>
-        <w:t>ROCKET</w:t>
+      <w:r>
+        <w:rPr>
+          <w:color w:val="BF8F00" w:themeColor="accent4" w:themeShade="BF"/>
+        </w:rPr>
+        <w:t>Prétraitement complémentaire des</w:t>
+      </w:r>
+      <w:r>
+        <w:rPr>
+          <w:color w:val="BF8F00" w:themeColor="accent4" w:themeShade="BF"/>
+        </w:rPr>
+        <w:t xml:space="preserve"> données : tri, découpage, conversion</w:t>
       </w:r>
     </w:p>
     <w:p>

</xml_diff>

<commit_message>
Harmonisation des intitulés de section dans 1.1.2
</commit_message>
<xml_diff>
--- a/reports/report 2/plan/plan.docx
+++ b/reports/report 2/plan/plan.docx
@@ -437,7 +437,21 @@
           <w:rStyle w:val="Code0"/>
           <w:color w:val="7030A0"/>
         </w:rPr>
-        <w:t>precision_1 = 0,83</w:t>
+        <w:t>precision_1 = 0</w:t>
+      </w:r>
+      <w:r>
+        <w:rPr>
+          <w:rStyle w:val="Code0"/>
+          <w:color w:val="7030A0"/>
+        </w:rPr>
+        <w:t>.</w:t>
+      </w:r>
+      <w:r>
+        <w:rPr>
+          <w:rStyle w:val="Code0"/>
+          <w:color w:val="7030A0"/>
+        </w:rPr>
+        <w:t>83</w:t>
       </w:r>
       <w:r>
         <w:rPr>
@@ -576,19 +590,470 @@
         </w:numPr>
         <w:spacing w:line="276" w:lineRule="auto"/>
         <w:rPr>
+          <w:color w:val="7030A0"/>
+          <w:lang w:val="en-US"/>
+        </w:rPr>
+      </w:pPr>
+      <w:r>
+        <w:rPr>
+          <w:color w:val="7030A0"/>
+          <w:lang w:val="en-US"/>
+        </w:rPr>
+        <w:t>Logistic</w:t>
+      </w:r>
+      <w:r>
+        <w:rPr>
+          <w:color w:val="7030A0"/>
+          <w:lang w:val="en-US"/>
+        </w:rPr>
+        <w:t xml:space="preserve"> </w:t>
+      </w:r>
+      <w:r>
+        <w:rPr>
+          <w:color w:val="7030A0"/>
+          <w:lang w:val="en-US"/>
+        </w:rPr>
+        <w:t>Regression</w:t>
+      </w:r>
+      <w:r>
+        <w:rPr>
+          <w:color w:val="7030A0"/>
+          <w:lang w:val="en-US"/>
+        </w:rPr>
+        <w:t xml:space="preserve"> (</w:t>
+      </w:r>
+      <w:proofErr w:type="spellStart"/>
+      <w:r>
+        <w:rPr>
+          <w:color w:val="7030A0"/>
+          <w:lang w:val="en-US"/>
+        </w:rPr>
+        <w:t>LogReg</w:t>
+      </w:r>
+      <w:proofErr w:type="spellEnd"/>
+      <w:r>
+        <w:rPr>
+          <w:color w:val="7030A0"/>
+          <w:lang w:val="en-US"/>
+        </w:rPr>
+        <w:t>)</w:t>
+      </w:r>
+    </w:p>
+    <w:p>
+      <w:pPr>
+        <w:pStyle w:val="Paragraphedeliste"/>
+        <w:numPr>
+          <w:ilvl w:val="4"/>
+          <w:numId w:val="1"/>
+        </w:numPr>
+        <w:spacing w:line="276" w:lineRule="auto"/>
+        <w:rPr>
+          <w:color w:val="7030A0"/>
+          <w:lang w:val="en-US"/>
+        </w:rPr>
+      </w:pPr>
+      <w:r>
+        <w:rPr>
+          <w:color w:val="7030A0"/>
+          <w:lang w:val="en-US"/>
+        </w:rPr>
+        <w:t>Decision</w:t>
+      </w:r>
+      <w:r>
+        <w:rPr>
+          <w:color w:val="7030A0"/>
+          <w:lang w:val="en-US"/>
+        </w:rPr>
+        <w:t xml:space="preserve"> </w:t>
+      </w:r>
+      <w:r>
+        <w:rPr>
+          <w:color w:val="7030A0"/>
+          <w:lang w:val="en-US"/>
+        </w:rPr>
+        <w:t>Tree</w:t>
+      </w:r>
+      <w:r>
+        <w:rPr>
+          <w:color w:val="7030A0"/>
+          <w:lang w:val="en-US"/>
+        </w:rPr>
+        <w:t>s</w:t>
+      </w:r>
+      <w:r>
+        <w:rPr>
+          <w:color w:val="7030A0"/>
+          <w:lang w:val="en-US"/>
+        </w:rPr>
+        <w:t xml:space="preserve"> (DT)</w:t>
+      </w:r>
+    </w:p>
+    <w:p>
+      <w:pPr>
+        <w:pStyle w:val="Paragraphedeliste"/>
+        <w:numPr>
+          <w:ilvl w:val="4"/>
+          <w:numId w:val="1"/>
+        </w:numPr>
+        <w:spacing w:line="276" w:lineRule="auto"/>
+        <w:rPr>
+          <w:color w:val="7030A0"/>
+          <w:lang w:val="en-US"/>
+        </w:rPr>
+      </w:pPr>
+      <w:commentRangeStart w:id="2"/>
+      <w:r>
+        <w:rPr>
+          <w:color w:val="7030A0"/>
+          <w:lang w:val="en-US"/>
+        </w:rPr>
+        <w:t>Random</w:t>
+      </w:r>
+      <w:r>
+        <w:rPr>
+          <w:color w:val="7030A0"/>
+          <w:lang w:val="en-US"/>
+        </w:rPr>
+        <w:t xml:space="preserve"> </w:t>
+      </w:r>
+      <w:r>
+        <w:rPr>
+          <w:color w:val="7030A0"/>
+          <w:lang w:val="en-US"/>
+        </w:rPr>
+        <w:t>Forest</w:t>
+      </w:r>
+      <w:r>
+        <w:rPr>
+          <w:color w:val="7030A0"/>
+          <w:lang w:val="en-US"/>
+        </w:rPr>
+        <w:t xml:space="preserve"> (RF)</w:t>
+      </w:r>
+      <w:commentRangeEnd w:id="2"/>
+      <w:r>
+        <w:rPr>
+          <w:color w:val="7030A0"/>
+          <w:lang w:val="en-US"/>
+        </w:rPr>
+        <w:t xml:space="preserve"> </w:t>
+      </w:r>
+      <w:r>
+        <w:rPr>
+          <w:color w:val="7030A0"/>
+          <w:lang w:val="en-US"/>
+        </w:rPr>
+        <w:commentReference w:id="2"/>
+      </w:r>
+    </w:p>
+    <w:p>
+      <w:pPr>
+        <w:pStyle w:val="Paragraphedeliste"/>
+        <w:numPr>
+          <w:ilvl w:val="4"/>
+          <w:numId w:val="1"/>
+        </w:numPr>
+        <w:spacing w:line="276" w:lineRule="auto"/>
+        <w:rPr>
+          <w:color w:val="7030A0"/>
+          <w:lang w:val="en-US"/>
+        </w:rPr>
+      </w:pPr>
+      <w:r>
+        <w:rPr>
+          <w:color w:val="7030A0"/>
+          <w:lang w:val="en-US"/>
+        </w:rPr>
+        <w:t>K-Nearest Neighbors (KNN)</w:t>
+      </w:r>
+    </w:p>
+    <w:p>
+      <w:pPr>
+        <w:pStyle w:val="Paragraphedeliste"/>
+        <w:numPr>
+          <w:ilvl w:val="4"/>
+          <w:numId w:val="1"/>
+        </w:numPr>
+        <w:spacing w:line="276" w:lineRule="auto"/>
+        <w:rPr>
+          <w:color w:val="7030A0"/>
+          <w:lang w:val="en-US"/>
+        </w:rPr>
+      </w:pPr>
+      <w:r>
+        <w:rPr>
+          <w:color w:val="7030A0"/>
+          <w:lang w:val="en-US"/>
+        </w:rPr>
+        <w:t>Support Vector Machines (SVM)</w:t>
+      </w:r>
+    </w:p>
+    <w:p>
+      <w:pPr>
+        <w:pStyle w:val="Paragraphedeliste"/>
+        <w:numPr>
+          <w:ilvl w:val="3"/>
+          <w:numId w:val="1"/>
+        </w:numPr>
+        <w:spacing w:line="276" w:lineRule="auto"/>
+        <w:rPr>
+          <w:color w:val="BF8F00" w:themeColor="accent4" w:themeShade="BF"/>
+        </w:rPr>
+      </w:pPr>
+      <w:r>
+        <w:rPr>
+          <w:color w:val="BF8F00" w:themeColor="accent4" w:themeShade="BF"/>
+        </w:rPr>
+        <w:t xml:space="preserve">Classification : </w:t>
+      </w:r>
+      <w:r>
+        <w:rPr>
+          <w:color w:val="BF8F00" w:themeColor="accent4" w:themeShade="BF"/>
+        </w:rPr>
+        <w:t xml:space="preserve">algorithmes </w:t>
+      </w:r>
+      <w:r>
+        <w:rPr>
+          <w:color w:val="BF8F00" w:themeColor="accent4" w:themeShade="BF"/>
+        </w:rPr>
+        <w:t>des séries temporelles</w:t>
+      </w:r>
+    </w:p>
+    <w:p>
+      <w:pPr>
+        <w:pStyle w:val="Paragraphedeliste"/>
+        <w:numPr>
+          <w:ilvl w:val="4"/>
+          <w:numId w:val="1"/>
+        </w:numPr>
+        <w:spacing w:line="276" w:lineRule="auto"/>
+        <w:rPr>
           <w:rStyle w:val="Code0"/>
-          <w:color w:val="7030A0"/>
-        </w:rPr>
-      </w:pPr>
+          <w:color w:val="BF8F00" w:themeColor="accent4" w:themeShade="BF"/>
+          <w:lang w:val="en-US"/>
+        </w:rPr>
+      </w:pPr>
+      <w:r>
+        <w:rPr>
+          <w:color w:val="BF8F00" w:themeColor="accent4" w:themeShade="BF"/>
+          <w:lang w:val="en-US"/>
+        </w:rPr>
+        <w:t xml:space="preserve">K-Nearest Neighbors </w:t>
+      </w:r>
+      <w:r>
+        <w:rPr>
+          <w:color w:val="BF8F00" w:themeColor="accent4" w:themeShade="BF"/>
+          <w:lang w:val="en-US"/>
+        </w:rPr>
+        <w:t>with</w:t>
+      </w:r>
+      <w:r>
+        <w:rPr>
+          <w:color w:val="BF8F00" w:themeColor="accent4" w:themeShade="BF"/>
+          <w:lang w:val="en-US"/>
+        </w:rPr>
+        <w:t xml:space="preserve"> Dynamic Time Warping (KNN-DTW)</w:t>
+      </w:r>
+    </w:p>
+    <w:p>
+      <w:pPr>
+        <w:pStyle w:val="Paragraphedeliste"/>
+        <w:numPr>
+          <w:ilvl w:val="4"/>
+          <w:numId w:val="1"/>
+        </w:numPr>
+        <w:spacing w:line="276" w:lineRule="auto"/>
+        <w:rPr>
+          <w:rStyle w:val="Code0"/>
+          <w:color w:val="BF8F00" w:themeColor="accent4" w:themeShade="BF"/>
+        </w:rPr>
+      </w:pPr>
+      <w:r>
+        <w:rPr>
+          <w:color w:val="BF8F00" w:themeColor="accent4" w:themeShade="BF"/>
+        </w:rPr>
+        <w:t xml:space="preserve">Time </w:t>
+      </w:r>
       <w:proofErr w:type="spellStart"/>
       <w:r>
         <w:rPr>
+          <w:color w:val="BF8F00" w:themeColor="accent4" w:themeShade="BF"/>
+        </w:rPr>
+        <w:t>Series</w:t>
+      </w:r>
+      <w:proofErr w:type="spellEnd"/>
+      <w:r>
+        <w:rPr>
+          <w:color w:val="BF8F00" w:themeColor="accent4" w:themeShade="BF"/>
+        </w:rPr>
+        <w:t xml:space="preserve"> Forest (TSF)</w:t>
+      </w:r>
+    </w:p>
+    <w:p>
+      <w:pPr>
+        <w:pStyle w:val="Paragraphedeliste"/>
+        <w:numPr>
+          <w:ilvl w:val="4"/>
+          <w:numId w:val="1"/>
+        </w:numPr>
+        <w:spacing w:line="276" w:lineRule="auto"/>
+        <w:rPr>
           <w:rStyle w:val="Code0"/>
-          <w:color w:val="7030A0"/>
-        </w:rPr>
-        <w:t>LogisticRegression</w:t>
+          <w:color w:val="BF8F00" w:themeColor="accent4" w:themeShade="BF"/>
+          <w:lang w:val="en-US"/>
+        </w:rPr>
+      </w:pPr>
+      <w:r>
+        <w:rPr>
+          <w:color w:val="BF8F00" w:themeColor="accent4" w:themeShade="BF"/>
+          <w:lang w:val="en-US"/>
+        </w:rPr>
+        <w:t>RandOm Convolutional KErnel Transform (ROCKET)</w:t>
+      </w:r>
+    </w:p>
+    <w:p>
+      <w:pPr>
+        <w:pStyle w:val="Paragraphedeliste"/>
+        <w:numPr>
+          <w:ilvl w:val="4"/>
+          <w:numId w:val="1"/>
+        </w:numPr>
+        <w:spacing w:line="276" w:lineRule="auto"/>
+        <w:rPr>
+          <w:rStyle w:val="Code0"/>
+          <w:color w:val="BF8F00" w:themeColor="accent4" w:themeShade="BF"/>
+        </w:rPr>
+      </w:pPr>
+      <w:r>
+        <w:rPr>
+          <w:color w:val="BF8F00" w:themeColor="accent4" w:themeShade="BF"/>
+        </w:rPr>
+        <w:t>Prétraitement complémentaire des</w:t>
+      </w:r>
+      <w:r>
+        <w:rPr>
+          <w:color w:val="BF8F00" w:themeColor="accent4" w:themeShade="BF"/>
+        </w:rPr>
+        <w:t xml:space="preserve"> données : tri, découpage, conversion</w:t>
+      </w:r>
+    </w:p>
+    <w:p>
+      <w:pPr>
+        <w:pStyle w:val="Paragraphedeliste"/>
+        <w:numPr>
+          <w:ilvl w:val="3"/>
+          <w:numId w:val="1"/>
+        </w:numPr>
+        <w:spacing w:line="276" w:lineRule="auto"/>
+        <w:rPr>
+          <w:color w:val="7030A0"/>
+        </w:rPr>
+      </w:pPr>
+      <w:r>
+        <w:rPr>
+          <w:color w:val="7030A0"/>
+        </w:rPr>
+        <w:t>Méthodes d’ensemble</w:t>
+      </w:r>
+    </w:p>
+    <w:p>
+      <w:pPr>
+        <w:pStyle w:val="Paragraphedeliste"/>
+        <w:numPr>
+          <w:ilvl w:val="4"/>
+          <w:numId w:val="1"/>
+        </w:numPr>
+        <w:spacing w:line="276" w:lineRule="auto"/>
+        <w:rPr>
+          <w:color w:val="7030A0"/>
+          <w:lang w:val="en-US"/>
+        </w:rPr>
+      </w:pPr>
+      <w:r>
+        <w:rPr>
+          <w:color w:val="7030A0"/>
+          <w:lang w:val="en-US"/>
+        </w:rPr>
+        <w:t>Voting</w:t>
+      </w:r>
+    </w:p>
+    <w:p>
+      <w:pPr>
+        <w:pStyle w:val="Paragraphedeliste"/>
+        <w:numPr>
+          <w:ilvl w:val="4"/>
+          <w:numId w:val="1"/>
+        </w:numPr>
+        <w:spacing w:line="276" w:lineRule="auto"/>
+        <w:rPr>
+          <w:color w:val="7030A0"/>
+          <w:lang w:val="en-US"/>
+        </w:rPr>
+      </w:pPr>
+      <w:r>
+        <w:rPr>
+          <w:color w:val="7030A0"/>
+          <w:lang w:val="en-US"/>
+        </w:rPr>
+        <w:lastRenderedPageBreak/>
+        <w:t>Stacking</w:t>
+      </w:r>
+    </w:p>
+    <w:p>
+      <w:pPr>
+        <w:pStyle w:val="Paragraphedeliste"/>
+        <w:numPr>
+          <w:ilvl w:val="4"/>
+          <w:numId w:val="1"/>
+        </w:numPr>
+        <w:spacing w:line="276" w:lineRule="auto"/>
+        <w:rPr>
+          <w:color w:val="7030A0"/>
+          <w:lang w:val="en-US"/>
+        </w:rPr>
+      </w:pPr>
+      <w:r>
+        <w:rPr>
+          <w:color w:val="7030A0"/>
+          <w:lang w:val="en-US"/>
+        </w:rPr>
+        <w:t>Extreme Gradient Boost (</w:t>
+      </w:r>
+      <w:proofErr w:type="spellStart"/>
+      <w:r>
+        <w:rPr>
+          <w:color w:val="7030A0"/>
+          <w:lang w:val="en-US"/>
+        </w:rPr>
+        <w:t>XGBoost</w:t>
       </w:r>
       <w:proofErr w:type="spellEnd"/>
+      <w:r>
+        <w:rPr>
+          <w:color w:val="7030A0"/>
+          <w:lang w:val="en-US"/>
+        </w:rPr>
+        <w:t>)</w:t>
+      </w:r>
+    </w:p>
+    <w:p>
+      <w:pPr>
+        <w:pStyle w:val="Paragraphedeliste"/>
+        <w:numPr>
+          <w:ilvl w:val="3"/>
+          <w:numId w:val="1"/>
+        </w:numPr>
+        <w:spacing w:line="276" w:lineRule="auto"/>
+        <w:rPr>
+          <w:color w:val="7030A0"/>
+        </w:rPr>
+      </w:pPr>
+      <w:r>
+        <w:rPr>
+          <w:color w:val="7030A0"/>
+        </w:rPr>
+        <w:t>Réseaux de neurones</w:t>
+      </w:r>
     </w:p>
     <w:p>
       <w:pPr>
@@ -598,20 +1063,146 @@
           <w:numId w:val="1"/>
         </w:numPr>
         <w:spacing w:line="276" w:lineRule="auto"/>
+      </w:pPr>
+      <w:r>
+        <w:rPr>
+          <w:color w:val="7030A0"/>
+        </w:rPr>
+        <w:t>Dense Neural Networks (DNN)</w:t>
+      </w:r>
+    </w:p>
+    <w:p>
+      <w:pPr>
+        <w:pStyle w:val="Paragraphedeliste"/>
+        <w:numPr>
+          <w:ilvl w:val="3"/>
+          <w:numId w:val="1"/>
+        </w:numPr>
+        <w:spacing w:line="276" w:lineRule="auto"/>
+        <w:rPr>
+          <w:strike/>
+        </w:rPr>
+      </w:pPr>
+      <w:r>
+        <w:rPr>
+          <w:strike/>
+        </w:rPr>
+        <w:t>Bonus : r</w:t>
+      </w:r>
+      <w:r>
+        <w:rPr>
+          <w:strike/>
+        </w:rPr>
+        <w:t>égression</w:t>
+      </w:r>
+      <w:r>
+        <w:rPr>
+          <w:strike/>
+        </w:rPr>
+        <w:t xml:space="preserve"> linéaire</w:t>
+      </w:r>
+    </w:p>
+    <w:p>
+      <w:pPr>
+        <w:pStyle w:val="Paragraphedeliste"/>
+        <w:numPr>
+          <w:ilvl w:val="1"/>
+          <w:numId w:val="1"/>
+        </w:numPr>
+        <w:spacing w:line="276" w:lineRule="auto"/>
+        <w:rPr>
+          <w:color w:val="BF8F00" w:themeColor="accent4" w:themeShade="BF"/>
+        </w:rPr>
+      </w:pPr>
+      <w:r>
+        <w:rPr>
+          <w:color w:val="BF8F00" w:themeColor="accent4" w:themeShade="BF"/>
+        </w:rPr>
+        <w:t>Résultats</w:t>
+      </w:r>
+    </w:p>
+    <w:p>
+      <w:pPr>
+        <w:pStyle w:val="Paragraphedeliste"/>
+        <w:numPr>
+          <w:ilvl w:val="2"/>
+          <w:numId w:val="1"/>
+        </w:numPr>
+        <w:spacing w:line="276" w:lineRule="auto"/>
+        <w:rPr>
+          <w:color w:val="BF8F00" w:themeColor="accent4" w:themeShade="BF"/>
+        </w:rPr>
+      </w:pPr>
+      <w:r>
+        <w:rPr>
+          <w:color w:val="BF8F00" w:themeColor="accent4" w:themeShade="BF"/>
+        </w:rPr>
+        <w:t xml:space="preserve">Décrire </w:t>
+      </w:r>
+      <w:r>
         <w:rPr>
           <w:rStyle w:val="Code0"/>
-          <w:color w:val="7030A0"/>
-        </w:rPr>
-      </w:pPr>
-      <w:proofErr w:type="spellStart"/>
+          <w:color w:val="BF8F00" w:themeColor="accent4" w:themeShade="BF"/>
+        </w:rPr>
+        <w:t>scores.xlsx</w:t>
+      </w:r>
       <w:r>
         <w:rPr>
           <w:rStyle w:val="Code0"/>
-          <w:color w:val="7030A0"/>
-        </w:rPr>
-        <w:t>DecisionTreeClassifier</w:t>
-      </w:r>
-      <w:proofErr w:type="spellEnd"/>
+          <w:color w:val="BF8F00" w:themeColor="accent4" w:themeShade="BF"/>
+        </w:rPr>
+        <w:t xml:space="preserve"> </w:t>
+      </w:r>
+      <w:r>
+        <w:rPr>
+          <w:color w:val="BF8F00" w:themeColor="accent4" w:themeShade="BF"/>
+        </w:rPr>
+        <w:t>(+ illustrer ?)</w:t>
+      </w:r>
+    </w:p>
+    <w:p>
+      <w:pPr>
+        <w:pStyle w:val="Paragraphedeliste"/>
+        <w:numPr>
+          <w:ilvl w:val="1"/>
+          <w:numId w:val="1"/>
+        </w:numPr>
+        <w:spacing w:line="276" w:lineRule="auto"/>
+        <w:rPr>
+          <w:color w:val="BF8F00" w:themeColor="accent4" w:themeShade="BF"/>
+        </w:rPr>
+      </w:pPr>
+      <w:r>
+        <w:rPr>
+          <w:color w:val="BF8F00" w:themeColor="accent4" w:themeShade="BF"/>
+        </w:rPr>
+        <w:t>Discussion</w:t>
+      </w:r>
+    </w:p>
+    <w:p>
+      <w:pPr>
+        <w:pStyle w:val="Paragraphedeliste"/>
+        <w:numPr>
+          <w:ilvl w:val="2"/>
+          <w:numId w:val="1"/>
+        </w:numPr>
+        <w:spacing w:line="276" w:lineRule="auto"/>
+        <w:rPr>
+          <w:color w:val="BF8F00" w:themeColor="accent4" w:themeShade="BF"/>
+        </w:rPr>
+      </w:pPr>
+      <w:r>
+        <w:rPr>
+          <w:color w:val="BF8F00" w:themeColor="accent4" w:themeShade="BF"/>
+        </w:rPr>
+        <w:t>Interprét</w:t>
+      </w:r>
+      <w:r>
+        <w:rPr>
+          <w:color w:val="BF8F00" w:themeColor="accent4" w:themeShade="BF"/>
+        </w:rPr>
+        <w:t>ation des résultats</w:t>
+      </w:r>
     </w:p>
     <w:p>
       <w:pPr>
@@ -622,27 +1213,30 @@
         </w:numPr>
         <w:spacing w:line="276" w:lineRule="auto"/>
         <w:rPr>
-          <w:rStyle w:val="Code0"/>
-          <w:color w:val="7030A0"/>
-        </w:rPr>
-      </w:pPr>
-      <w:commentRangeStart w:id="2"/>
-      <w:proofErr w:type="spellStart"/>
-      <w:r>
-        <w:rPr>
-          <w:rStyle w:val="Code0"/>
-          <w:color w:val="7030A0"/>
-        </w:rPr>
-        <w:t>RandomForestClassifier</w:t>
-      </w:r>
-      <w:commentRangeEnd w:id="2"/>
-      <w:proofErr w:type="spellEnd"/>
-      <w:r>
-        <w:rPr>
-          <w:rStyle w:val="Marquedecommentaire"/>
-          <w:color w:val="7030A0"/>
-        </w:rPr>
-        <w:commentReference w:id="2"/>
+          <w:strike/>
+          <w:color w:val="BF8F00" w:themeColor="accent4" w:themeShade="BF"/>
+        </w:rPr>
+      </w:pPr>
+      <w:r>
+        <w:rPr>
+          <w:strike/>
+          <w:color w:val="BF8F00" w:themeColor="accent4" w:themeShade="BF"/>
+        </w:rPr>
+        <w:t>Les rapporter</w:t>
+      </w:r>
+      <w:r>
+        <w:rPr>
+          <w:strike/>
+          <w:color w:val="BF8F00" w:themeColor="accent4" w:themeShade="BF"/>
+        </w:rPr>
+        <w:t xml:space="preserve"> </w:t>
+      </w:r>
+      <w:r>
+        <w:rPr>
+          <w:strike/>
+          <w:color w:val="BF8F00" w:themeColor="accent4" w:themeShade="BF"/>
+        </w:rPr>
+        <w:t>à leurs jeux de données respectifs (9df vs 1df)</w:t>
       </w:r>
     </w:p>
     <w:p>
@@ -654,19 +1248,15 @@
         </w:numPr>
         <w:spacing w:line="276" w:lineRule="auto"/>
         <w:rPr>
-          <w:rStyle w:val="Code0"/>
-          <w:color w:val="7030A0"/>
-        </w:rPr>
-      </w:pPr>
-      <w:proofErr w:type="spellStart"/>
-      <w:r>
-        <w:rPr>
-          <w:rStyle w:val="Code0"/>
-          <w:color w:val="7030A0"/>
-        </w:rPr>
-        <w:t>KNeighborsClassifier</w:t>
-      </w:r>
-      <w:proofErr w:type="spellEnd"/>
+          <w:color w:val="BF8F00" w:themeColor="accent4" w:themeShade="BF"/>
+        </w:rPr>
+      </w:pPr>
+      <w:r>
+        <w:rPr>
+          <w:color w:val="BF8F00" w:themeColor="accent4" w:themeShade="BF"/>
+        </w:rPr>
+        <w:t>Évoquer les effets des optimisations</w:t>
+      </w:r>
     </w:p>
     <w:p>
       <w:pPr>
@@ -677,563 +1267,14 @@
         </w:numPr>
         <w:spacing w:line="276" w:lineRule="auto"/>
         <w:rPr>
-          <w:rStyle w:val="Code0"/>
-          <w:color w:val="7030A0"/>
-        </w:rPr>
-      </w:pPr>
-      <w:r>
-        <w:rPr>
-          <w:rStyle w:val="Code0"/>
-          <w:color w:val="7030A0"/>
-        </w:rPr>
-        <w:t>SVC</w:t>
-      </w:r>
-    </w:p>
-    <w:p>
-      <w:pPr>
-        <w:pStyle w:val="Paragraphedeliste"/>
-        <w:numPr>
-          <w:ilvl w:val="3"/>
-          <w:numId w:val="1"/>
-        </w:numPr>
-        <w:spacing w:line="276" w:lineRule="auto"/>
-        <w:rPr>
-          <w:color w:val="BF8F00" w:themeColor="accent4" w:themeShade="BF"/>
-        </w:rPr>
-      </w:pPr>
-      <w:r>
-        <w:rPr>
-          <w:color w:val="BF8F00" w:themeColor="accent4" w:themeShade="BF"/>
-        </w:rPr>
-        <w:t xml:space="preserve">Classification : </w:t>
-      </w:r>
-      <w:r>
-        <w:rPr>
-          <w:color w:val="BF8F00" w:themeColor="accent4" w:themeShade="BF"/>
-        </w:rPr>
-        <w:t xml:space="preserve">algorithmes </w:t>
-      </w:r>
-      <w:r>
-        <w:rPr>
-          <w:color w:val="BF8F00" w:themeColor="accent4" w:themeShade="BF"/>
-        </w:rPr>
-        <w:t>des séries temporelles</w:t>
-      </w:r>
-    </w:p>
-    <w:p>
-      <w:pPr>
-        <w:pStyle w:val="Paragraphedeliste"/>
-        <w:numPr>
-          <w:ilvl w:val="4"/>
-          <w:numId w:val="1"/>
-        </w:numPr>
-        <w:spacing w:line="276" w:lineRule="auto"/>
-        <w:rPr>
-          <w:rStyle w:val="Code0"/>
-          <w:color w:val="BF8F00" w:themeColor="accent4" w:themeShade="BF"/>
-          <w:lang w:val="en-US"/>
-        </w:rPr>
-      </w:pPr>
-      <w:r>
-        <w:rPr>
-          <w:color w:val="BF8F00" w:themeColor="accent4" w:themeShade="BF"/>
-          <w:lang w:val="en-US"/>
-        </w:rPr>
-        <w:t>K-Nearest Neighbors avec Dynamic Time Warping (KNN-DTW)</w:t>
-      </w:r>
-    </w:p>
-    <w:p>
-      <w:pPr>
-        <w:pStyle w:val="Paragraphedeliste"/>
-        <w:numPr>
-          <w:ilvl w:val="4"/>
-          <w:numId w:val="1"/>
-        </w:numPr>
-        <w:spacing w:line="276" w:lineRule="auto"/>
-        <w:rPr>
-          <w:rStyle w:val="Code0"/>
-          <w:color w:val="BF8F00" w:themeColor="accent4" w:themeShade="BF"/>
-        </w:rPr>
-      </w:pPr>
-      <w:r>
-        <w:rPr>
-          <w:color w:val="BF8F00" w:themeColor="accent4" w:themeShade="BF"/>
-        </w:rPr>
-        <w:t xml:space="preserve">Time </w:t>
-      </w:r>
-      <w:proofErr w:type="spellStart"/>
-      <w:r>
-        <w:rPr>
-          <w:color w:val="BF8F00" w:themeColor="accent4" w:themeShade="BF"/>
-        </w:rPr>
-        <w:t>Series</w:t>
-      </w:r>
-      <w:proofErr w:type="spellEnd"/>
-      <w:r>
-        <w:rPr>
-          <w:color w:val="BF8F00" w:themeColor="accent4" w:themeShade="BF"/>
-        </w:rPr>
-        <w:t xml:space="preserve"> Forest (TSF)</w:t>
-      </w:r>
-    </w:p>
-    <w:p>
-      <w:pPr>
-        <w:pStyle w:val="Paragraphedeliste"/>
-        <w:numPr>
-          <w:ilvl w:val="4"/>
-          <w:numId w:val="1"/>
-        </w:numPr>
-        <w:spacing w:line="276" w:lineRule="auto"/>
-        <w:rPr>
-          <w:rStyle w:val="Code0"/>
-          <w:color w:val="BF8F00" w:themeColor="accent4" w:themeShade="BF"/>
-          <w:lang w:val="en-US"/>
-        </w:rPr>
-      </w:pPr>
-      <w:r>
-        <w:rPr>
-          <w:color w:val="BF8F00" w:themeColor="accent4" w:themeShade="BF"/>
-          <w:lang w:val="en-US"/>
-        </w:rPr>
-        <w:t>RandOm Convolutional KErnel Transform (ROCKET)</w:t>
-      </w:r>
-    </w:p>
-    <w:p>
-      <w:pPr>
-        <w:pStyle w:val="Paragraphedeliste"/>
-        <w:numPr>
-          <w:ilvl w:val="4"/>
-          <w:numId w:val="1"/>
-        </w:numPr>
-        <w:spacing w:line="276" w:lineRule="auto"/>
-        <w:rPr>
-          <w:rStyle w:val="Code0"/>
-          <w:color w:val="BF8F00" w:themeColor="accent4" w:themeShade="BF"/>
-        </w:rPr>
-      </w:pPr>
-      <w:r>
-        <w:rPr>
-          <w:color w:val="BF8F00" w:themeColor="accent4" w:themeShade="BF"/>
-        </w:rPr>
-        <w:t>Prétraitement complémentaire des</w:t>
-      </w:r>
-      <w:r>
-        <w:rPr>
-          <w:color w:val="BF8F00" w:themeColor="accent4" w:themeShade="BF"/>
-        </w:rPr>
-        <w:t xml:space="preserve"> données : tri, découpage, conversion</w:t>
-      </w:r>
-    </w:p>
-    <w:p>
-      <w:pPr>
-        <w:pStyle w:val="Paragraphedeliste"/>
-        <w:numPr>
-          <w:ilvl w:val="3"/>
-          <w:numId w:val="1"/>
-        </w:numPr>
-        <w:spacing w:line="276" w:lineRule="auto"/>
-        <w:rPr>
-          <w:color w:val="7030A0"/>
-        </w:rPr>
-      </w:pPr>
-      <w:r>
-        <w:rPr>
-          <w:color w:val="7030A0"/>
-        </w:rPr>
-        <w:t>Méthodes d’ensemble</w:t>
-      </w:r>
-    </w:p>
-    <w:p>
-      <w:pPr>
-        <w:pStyle w:val="Paragraphedeliste"/>
-        <w:numPr>
-          <w:ilvl w:val="4"/>
-          <w:numId w:val="1"/>
-        </w:numPr>
-        <w:spacing w:line="276" w:lineRule="auto"/>
-        <w:rPr>
-          <w:rStyle w:val="Code0"/>
-          <w:color w:val="7030A0"/>
-        </w:rPr>
-      </w:pPr>
-      <w:proofErr w:type="spellStart"/>
-      <w:r>
-        <w:rPr>
-          <w:rStyle w:val="Code0"/>
-          <w:color w:val="7030A0"/>
-        </w:rPr>
-        <w:t>VotingClassifier</w:t>
-      </w:r>
-      <w:proofErr w:type="spellEnd"/>
-      <w:r>
-        <w:rPr>
-          <w:color w:val="7030A0"/>
-        </w:rPr>
-        <w:t xml:space="preserve"> (hard)</w:t>
-      </w:r>
-    </w:p>
-    <w:p>
-      <w:pPr>
-        <w:pStyle w:val="Paragraphedeliste"/>
-        <w:numPr>
-          <w:ilvl w:val="4"/>
-          <w:numId w:val="1"/>
-        </w:numPr>
-        <w:spacing w:line="276" w:lineRule="auto"/>
-        <w:rPr>
-          <w:rStyle w:val="Code0"/>
-          <w:color w:val="7030A0"/>
-        </w:rPr>
-      </w:pPr>
-      <w:proofErr w:type="spellStart"/>
-      <w:r>
-        <w:rPr>
-          <w:rStyle w:val="Code0"/>
-          <w:color w:val="7030A0"/>
-        </w:rPr>
-        <w:t>StackingClassifier</w:t>
-      </w:r>
-      <w:proofErr w:type="spellEnd"/>
-    </w:p>
-    <w:p>
-      <w:pPr>
-        <w:pStyle w:val="Paragraphedeliste"/>
-        <w:numPr>
-          <w:ilvl w:val="4"/>
-          <w:numId w:val="1"/>
-        </w:numPr>
-        <w:spacing w:line="276" w:lineRule="auto"/>
-        <w:rPr>
-          <w:rStyle w:val="Code0"/>
-          <w:color w:val="7030A0"/>
-        </w:rPr>
-      </w:pPr>
-      <w:proofErr w:type="spellStart"/>
-      <w:r>
-        <w:rPr>
-          <w:rStyle w:val="Code0"/>
-          <w:color w:val="7030A0"/>
-        </w:rPr>
-        <w:lastRenderedPageBreak/>
-        <w:t>XGBoost</w:t>
-      </w:r>
-      <w:proofErr w:type="spellEnd"/>
-    </w:p>
-    <w:p>
-      <w:pPr>
-        <w:pStyle w:val="Paragraphedeliste"/>
-        <w:numPr>
-          <w:ilvl w:val="3"/>
-          <w:numId w:val="1"/>
-        </w:numPr>
-        <w:spacing w:line="276" w:lineRule="auto"/>
-        <w:rPr>
-          <w:color w:val="7030A0"/>
-        </w:rPr>
-      </w:pPr>
-      <w:r>
-        <w:rPr>
-          <w:color w:val="7030A0"/>
-        </w:rPr>
-        <w:t>Apprentissage profond</w:t>
-      </w:r>
-    </w:p>
-    <w:p>
-      <w:pPr>
-        <w:pStyle w:val="Paragraphedeliste"/>
-        <w:numPr>
-          <w:ilvl w:val="4"/>
-          <w:numId w:val="1"/>
-        </w:numPr>
-        <w:spacing w:line="276" w:lineRule="auto"/>
-      </w:pPr>
-      <w:r>
-        <w:rPr>
-          <w:color w:val="7030A0"/>
-        </w:rPr>
-        <w:t xml:space="preserve">Réseaux de neurones </w:t>
-      </w:r>
-      <w:r>
-        <w:rPr>
-          <w:strike/>
-          <w:color w:val="7030A0"/>
-        </w:rPr>
-        <w:t>profonds</w:t>
-      </w:r>
-      <w:r>
-        <w:rPr>
-          <w:color w:val="7030A0"/>
-        </w:rPr>
-        <w:t xml:space="preserve"> denses</w:t>
-      </w:r>
-    </w:p>
-    <w:p>
-      <w:pPr>
-        <w:pStyle w:val="Paragraphedeliste"/>
-        <w:numPr>
-          <w:ilvl w:val="3"/>
-          <w:numId w:val="1"/>
-        </w:numPr>
-        <w:spacing w:line="276" w:lineRule="auto"/>
-        <w:rPr>
-          <w:strike/>
-        </w:rPr>
-      </w:pPr>
-      <w:r>
-        <w:rPr>
-          <w:strike/>
-        </w:rPr>
-        <w:t>Bonus : r</w:t>
-      </w:r>
-      <w:r>
-        <w:rPr>
-          <w:strike/>
-        </w:rPr>
-        <w:t>égression</w:t>
-      </w:r>
-      <w:r>
-        <w:rPr>
-          <w:strike/>
-        </w:rPr>
-        <w:t xml:space="preserve"> linéaire</w:t>
-      </w:r>
-    </w:p>
-    <w:p>
-      <w:pPr>
-        <w:pStyle w:val="Paragraphedeliste"/>
-        <w:numPr>
-          <w:ilvl w:val="1"/>
-          <w:numId w:val="1"/>
-        </w:numPr>
-        <w:spacing w:line="276" w:lineRule="auto"/>
-        <w:rPr>
-          <w:color w:val="BF8F00" w:themeColor="accent4" w:themeShade="BF"/>
-        </w:rPr>
-      </w:pPr>
-      <w:r>
-        <w:rPr>
-          <w:color w:val="BF8F00" w:themeColor="accent4" w:themeShade="BF"/>
-        </w:rPr>
-        <w:t>Résultats</w:t>
-      </w:r>
-    </w:p>
-    <w:p>
-      <w:pPr>
-        <w:pStyle w:val="Paragraphedeliste"/>
-        <w:numPr>
-          <w:ilvl w:val="2"/>
-          <w:numId w:val="1"/>
-        </w:numPr>
-        <w:spacing w:line="276" w:lineRule="auto"/>
-        <w:rPr>
-          <w:color w:val="BF8F00" w:themeColor="accent4" w:themeShade="BF"/>
-        </w:rPr>
-      </w:pPr>
-      <w:r>
-        <w:rPr>
-          <w:color w:val="BF8F00" w:themeColor="accent4" w:themeShade="BF"/>
-        </w:rPr>
-        <w:t xml:space="preserve">Décrire </w:t>
-      </w:r>
-      <w:r>
-        <w:rPr>
-          <w:rStyle w:val="Code0"/>
-          <w:color w:val="BF8F00" w:themeColor="accent4" w:themeShade="BF"/>
-        </w:rPr>
-        <w:t>scores.xlsx</w:t>
-      </w:r>
-      <w:r>
-        <w:rPr>
-          <w:rStyle w:val="Code0"/>
-          <w:color w:val="BF8F00" w:themeColor="accent4" w:themeShade="BF"/>
-        </w:rPr>
-        <w:t xml:space="preserve"> </w:t>
-      </w:r>
-      <w:r>
-        <w:rPr>
-          <w:color w:val="BF8F00" w:themeColor="accent4" w:themeShade="BF"/>
-        </w:rPr>
-        <w:t>(+ illustrer ?)</w:t>
-      </w:r>
-    </w:p>
-    <w:p>
-      <w:pPr>
-        <w:pStyle w:val="Paragraphedeliste"/>
-        <w:numPr>
-          <w:ilvl w:val="1"/>
-          <w:numId w:val="1"/>
-        </w:numPr>
-        <w:spacing w:line="276" w:lineRule="auto"/>
-        <w:rPr>
-          <w:color w:val="BF8F00" w:themeColor="accent4" w:themeShade="BF"/>
-        </w:rPr>
-      </w:pPr>
-      <w:r>
-        <w:rPr>
-          <w:color w:val="BF8F00" w:themeColor="accent4" w:themeShade="BF"/>
-        </w:rPr>
-        <w:t>Discussion</w:t>
-      </w:r>
-    </w:p>
-    <w:p>
-      <w:pPr>
-        <w:pStyle w:val="Paragraphedeliste"/>
-        <w:numPr>
-          <w:ilvl w:val="2"/>
-          <w:numId w:val="1"/>
-        </w:numPr>
-        <w:spacing w:line="276" w:lineRule="auto"/>
-        <w:rPr>
-          <w:color w:val="BF8F00" w:themeColor="accent4" w:themeShade="BF"/>
-        </w:rPr>
-      </w:pPr>
-      <w:r>
-        <w:rPr>
-          <w:color w:val="BF8F00" w:themeColor="accent4" w:themeShade="BF"/>
-        </w:rPr>
-        <w:t>Interprét</w:t>
-      </w:r>
-      <w:r>
-        <w:rPr>
-          <w:color w:val="BF8F00" w:themeColor="accent4" w:themeShade="BF"/>
-        </w:rPr>
-        <w:t>ation des résultats</w:t>
-      </w:r>
-    </w:p>
-    <w:p>
-      <w:pPr>
-        <w:pStyle w:val="Paragraphedeliste"/>
-        <w:numPr>
-          <w:ilvl w:val="4"/>
-          <w:numId w:val="1"/>
-        </w:numPr>
-        <w:spacing w:line="276" w:lineRule="auto"/>
-        <w:rPr>
-          <w:strike/>
-          <w:color w:val="BF8F00" w:themeColor="accent4" w:themeShade="BF"/>
-        </w:rPr>
-      </w:pPr>
-      <w:r>
-        <w:rPr>
-          <w:strike/>
-          <w:color w:val="BF8F00" w:themeColor="accent4" w:themeShade="BF"/>
-        </w:rPr>
-        <w:t>Les rapporter</w:t>
-      </w:r>
-      <w:r>
-        <w:rPr>
-          <w:strike/>
-          <w:color w:val="BF8F00" w:themeColor="accent4" w:themeShade="BF"/>
-        </w:rPr>
-        <w:t xml:space="preserve"> </w:t>
-      </w:r>
-      <w:r>
-        <w:rPr>
-          <w:strike/>
-          <w:color w:val="BF8F00" w:themeColor="accent4" w:themeShade="BF"/>
-        </w:rPr>
-        <w:t>à leurs jeux de données respectifs (9df vs 1df)</w:t>
-      </w:r>
-    </w:p>
-    <w:p>
-      <w:pPr>
-        <w:pStyle w:val="Paragraphedeliste"/>
-        <w:numPr>
-          <w:ilvl w:val="4"/>
-          <w:numId w:val="1"/>
-        </w:numPr>
-        <w:spacing w:line="276" w:lineRule="auto"/>
-        <w:rPr>
-          <w:color w:val="BF8F00" w:themeColor="accent4" w:themeShade="BF"/>
-        </w:rPr>
-      </w:pPr>
-      <w:r>
-        <w:rPr>
-          <w:color w:val="BF8F00" w:themeColor="accent4" w:themeShade="BF"/>
-        </w:rPr>
-        <w:t>Évoquer les effets des optimisations</w:t>
-      </w:r>
-    </w:p>
-    <w:p>
-      <w:pPr>
-        <w:pStyle w:val="Paragraphedeliste"/>
-        <w:numPr>
-          <w:ilvl w:val="4"/>
-          <w:numId w:val="1"/>
-        </w:numPr>
-        <w:spacing w:line="276" w:lineRule="auto"/>
-        <w:rPr>
-          <w:color w:val="BF8F00" w:themeColor="accent4" w:themeShade="BF"/>
-        </w:rPr>
-      </w:pPr>
-      <w:r>
-        <w:rPr>
-          <w:color w:val="BF8F00" w:themeColor="accent4" w:themeShade="BF"/>
-        </w:rPr>
-        <w:t xml:space="preserve">Indiquer que nous avons décidé de retenir 1 algorithme par famille d’approches </w:t>
-      </w:r>
-      <w:r>
-        <w:rPr>
-          <w:color w:val="BF8F00" w:themeColor="accent4" w:themeShade="BF"/>
-        </w:rPr>
-        <w:t>(</w:t>
-      </w:r>
-      <w:proofErr w:type="spellStart"/>
-      <w:r>
-        <w:rPr>
-          <w:rStyle w:val="Code0"/>
-          <w:color w:val="BF8F00" w:themeColor="accent4" w:themeShade="BF"/>
-        </w:rPr>
-        <w:t>RandomForestClassifier</w:t>
-      </w:r>
-      <w:proofErr w:type="spellEnd"/>
-      <w:r>
-        <w:rPr>
-          <w:color w:val="BF8F00" w:themeColor="accent4" w:themeShade="BF"/>
-        </w:rPr>
-        <w:t xml:space="preserve">, </w:t>
-      </w:r>
-      <w:proofErr w:type="spellStart"/>
-      <w:r>
-        <w:rPr>
-          <w:rStyle w:val="Code0"/>
-          <w:color w:val="BF8F00" w:themeColor="accent4" w:themeShade="BF"/>
-        </w:rPr>
-        <w:t>TimeSeriesForestClassifier</w:t>
-      </w:r>
-      <w:proofErr w:type="spellEnd"/>
-      <w:r>
-        <w:rPr>
-          <w:color w:val="BF8F00" w:themeColor="accent4" w:themeShade="BF"/>
-        </w:rPr>
-        <w:t xml:space="preserve">, </w:t>
-      </w:r>
-      <w:proofErr w:type="spellStart"/>
-      <w:r>
-        <w:rPr>
-          <w:rStyle w:val="Code0"/>
-          <w:color w:val="BF8F00" w:themeColor="accent4" w:themeShade="BF"/>
-        </w:rPr>
-        <w:t>VotingClassifier</w:t>
-      </w:r>
-      <w:proofErr w:type="spellEnd"/>
-      <w:r>
-        <w:rPr>
-          <w:color w:val="BF8F00" w:themeColor="accent4" w:themeShade="BF"/>
-        </w:rPr>
-        <w:t xml:space="preserve"> (hard)</w:t>
-      </w:r>
-      <w:r>
-        <w:rPr>
-          <w:color w:val="BF8F00" w:themeColor="accent4" w:themeShade="BF"/>
-        </w:rPr>
-        <w:t>, réseaux de neurones profonds</w:t>
-      </w:r>
-      <w:r>
-        <w:rPr>
-          <w:color w:val="BF8F00" w:themeColor="accent4" w:themeShade="BF"/>
-        </w:rPr>
-        <w:t>)</w:t>
+          <w:color w:val="BF8F00" w:themeColor="accent4" w:themeShade="BF"/>
+        </w:rPr>
+      </w:pPr>
+      <w:r>
+        <w:rPr>
+          <w:color w:val="BF8F00" w:themeColor="accent4" w:themeShade="BF"/>
+        </w:rPr>
+        <w:t>Indiquer que nous avons décidé de retenir 1 algorithme par famille d’approches</w:t>
       </w:r>
     </w:p>
     <w:p>

</xml_diff>